<commit_message>
Proyecto Final DIW Pagina en bruto terminada
</commit_message>
<xml_diff>
--- a/Proyecto Final/Guia de estilo.docx
+++ b/Proyecto Final/Guia de estilo.docx
@@ -276,7 +276,7 @@
                                   <w:noProof/>
                                   <w:sz w:val="36"/>
                                 </w:rPr>
-                                <w:t>20/02/2021</w:t>
+                                <w:t>27/02/2021</w:t>
                               </w:r>
                               <w:r>
                                 <w:rPr>
@@ -613,7 +613,7 @@
                             <w:noProof/>
                             <w:sz w:val="36"/>
                           </w:rPr>
-                          <w:t>20/02/2021</w:t>
+                          <w:t>27/02/2021</w:t>
                         </w:r>
                         <w:r>
                           <w:rPr>
@@ -3831,7 +3831,29 @@
                 <w:sz w:val="24"/>
                 <w:szCs w:val="24"/>
               </w:rPr>
-              <w:t>Enlace de navegación seleccionado</w:t>
+              <w:t>Enlace de navegación</w:t>
+            </w:r>
+            <w:r>
+              <w:rPr>
+                <w:rFonts w:cstheme="minorHAnsi"/>
+                <w:b/>
+                <w:bCs/>
+                <w:color w:val="E4FDE4"/>
+                <w:sz w:val="24"/>
+                <w:szCs w:val="24"/>
+              </w:rPr>
+              <w:t xml:space="preserve"> no</w:t>
+            </w:r>
+            <w:r>
+              <w:rPr>
+                <w:rFonts w:cstheme="minorHAnsi"/>
+                <w:b/>
+                <w:bCs/>
+                <w:color w:val="E4FDE4"/>
+                <w:sz w:val="24"/>
+                <w:szCs w:val="24"/>
+              </w:rPr>
+              <w:t xml:space="preserve"> seleccionado</w:t>
             </w:r>
           </w:p>
         </w:tc>
@@ -3959,7 +3981,7 @@
                 <w:rFonts w:cstheme="minorHAnsi"/>
                 <w:color w:val="333333"/>
               </w:rPr>
-              <w:t>Texto de navegación no seleccionado</w:t>
+              <w:t>Texto de navegación seleccionado</w:t>
             </w:r>
           </w:p>
         </w:tc>
@@ -5054,7 +5076,7 @@
         <mc:AlternateContent>
           <mc:Choice Requires="wps">
             <w:drawing>
-              <wp:anchor distT="0" distB="0" distL="114300" distR="114300" simplePos="0" relativeHeight="251668480" behindDoc="0" locked="0" layoutInCell="1" allowOverlap="1" wp14:anchorId="00CF3242" wp14:editId="74AC484E">
+              <wp:anchor distT="0" distB="0" distL="114300" distR="114300" simplePos="0" relativeHeight="251668480" behindDoc="0" locked="0" layoutInCell="1" allowOverlap="1" wp14:anchorId="00CF3242" wp14:editId="4E312BBB">
                 <wp:simplePos x="0" y="0"/>
                 <wp:positionH relativeFrom="column">
                   <wp:posOffset>862965</wp:posOffset>
@@ -5163,6 +5185,235 @@
           <w:szCs w:val="24"/>
         </w:rPr>
       </w:pPr>
+      <w:r>
+        <w:rPr>
+          <w:rFonts w:cstheme="minorHAnsi"/>
+          <w:noProof/>
+          <w:sz w:val="24"/>
+          <w:szCs w:val="24"/>
+        </w:rPr>
+        <mc:AlternateContent>
+          <mc:Choice Requires="wps">
+            <w:drawing>
+              <wp:anchor distT="0" distB="0" distL="114300" distR="114300" simplePos="0" relativeHeight="251684864" behindDoc="0" locked="0" layoutInCell="1" allowOverlap="1" wp14:anchorId="3CDDC6CC" wp14:editId="7DE46C57">
+                <wp:simplePos x="0" y="0"/>
+                <wp:positionH relativeFrom="column">
+                  <wp:posOffset>843915</wp:posOffset>
+                </wp:positionH>
+                <wp:positionV relativeFrom="paragraph">
+                  <wp:posOffset>24130</wp:posOffset>
+                </wp:positionV>
+                <wp:extent cx="2343150" cy="171450"/>
+                <wp:effectExtent l="19050" t="19050" r="19050" b="19050"/>
+                <wp:wrapSquare wrapText="bothSides"/>
+                <wp:docPr id="10" name="Rectángulo 10"/>
+                <wp:cNvGraphicFramePr/>
+                <a:graphic xmlns:a="http://schemas.openxmlformats.org/drawingml/2006/main">
+                  <a:graphicData uri="http://schemas.microsoft.com/office/word/2010/wordprocessingShape">
+                    <wps:wsp>
+                      <wps:cNvSpPr/>
+                      <wps:spPr>
+                        <a:xfrm>
+                          <a:off x="0" y="0"/>
+                          <a:ext cx="2343150" cy="171450"/>
+                        </a:xfrm>
+                        <a:prstGeom prst="rect">
+                          <a:avLst/>
+                        </a:prstGeom>
+                        <a:solidFill>
+                          <a:srgbClr val="98FB98"/>
+                        </a:solidFill>
+                        <a:ln w="28575" cap="flat" cmpd="sng" algn="ctr">
+                          <a:solidFill>
+                            <a:schemeClr val="tx1"/>
+                          </a:solidFill>
+                          <a:prstDash val="solid"/>
+                          <a:round/>
+                          <a:headEnd type="none" w="med" len="med"/>
+                          <a:tailEnd type="none" w="med" len="med"/>
+                        </a:ln>
+                      </wps:spPr>
+                      <wps:style>
+                        <a:lnRef idx="0">
+                          <a:scrgbClr r="0" g="0" b="0"/>
+                        </a:lnRef>
+                        <a:fillRef idx="0">
+                          <a:scrgbClr r="0" g="0" b="0"/>
+                        </a:fillRef>
+                        <a:effectRef idx="0">
+                          <a:scrgbClr r="0" g="0" b="0"/>
+                        </a:effectRef>
+                        <a:fontRef idx="minor">
+                          <a:schemeClr val="dk1"/>
+                        </a:fontRef>
+                      </wps:style>
+                      <wps:txbx>
+                        <w:txbxContent>
+                          <w:p>
+                            <w:pPr>
+                              <w:jc w:val="center"/>
+                            </w:pPr>
+                          </w:p>
+                        </w:txbxContent>
+                      </wps:txbx>
+                      <wps:bodyPr rot="0" spcFirstLastPara="0" vertOverflow="overflow" horzOverflow="overflow" vert="horz" wrap="square" lIns="91440" tIns="45720" rIns="91440" bIns="45720" numCol="1" spcCol="0" rtlCol="0" fromWordArt="0" anchor="ctr" anchorCtr="0" forceAA="0" compatLnSpc="1">
+                        <a:prstTxWarp prst="textNoShape">
+                          <a:avLst/>
+                        </a:prstTxWarp>
+                        <a:noAutofit/>
+                      </wps:bodyPr>
+                    </wps:wsp>
+                  </a:graphicData>
+                </a:graphic>
+              </wp:anchor>
+            </w:drawing>
+          </mc:Choice>
+          <mc:Fallback>
+            <w:pict>
+              <v:rect w14:anchorId="3CDDC6CC" id="Rectángulo 10" o:spid="_x0000_s1036" style="position:absolute;margin-left:66.45pt;margin-top:1.9pt;width:184.5pt;height:13.5pt;z-index:251684864;visibility:visible;mso-wrap-style:square;mso-wrap-distance-left:9pt;mso-wrap-distance-top:0;mso-wrap-distance-right:9pt;mso-wrap-distance-bottom:0;mso-position-horizontal:absolute;mso-position-horizontal-relative:text;mso-position-vertical:absolute;mso-position-vertical-relative:text;v-text-anchor:middle" o:gfxdata="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" fillcolor="#98fb98" strokecolor="black [3213]" strokeweight="2.25pt">
+                <v:stroke joinstyle="round"/>
+                <v:textbox>
+                  <w:txbxContent>
+                    <w:p>
+                      <w:pPr>
+                        <w:jc w:val="center"/>
+                      </w:pPr>
+                    </w:p>
+                  </w:txbxContent>
+                </v:textbox>
+                <w10:wrap type="square"/>
+              </v:rect>
+            </w:pict>
+          </mc:Fallback>
+        </mc:AlternateContent>
+      </w:r>
+      <w:r>
+        <w:rPr>
+          <w:rFonts w:cstheme="minorHAnsi"/>
+          <w:sz w:val="24"/>
+          <w:szCs w:val="24"/>
+        </w:rPr>
+        <w:t>#98fb98</w:t>
+      </w:r>
+    </w:p>
+    <w:p>
+      <w:pPr>
+        <w:rPr>
+          <w:rFonts w:cstheme="minorHAnsi"/>
+          <w:sz w:val="24"/>
+          <w:szCs w:val="24"/>
+        </w:rPr>
+      </w:pPr>
+      <w:r>
+        <w:rPr>
+          <w:rFonts w:cstheme="minorHAnsi"/>
+          <w:noProof/>
+          <w:sz w:val="24"/>
+          <w:szCs w:val="24"/>
+        </w:rPr>
+        <mc:AlternateContent>
+          <mc:Choice Requires="wps">
+            <w:drawing>
+              <wp:anchor distT="0" distB="0" distL="114300" distR="114300" simplePos="0" relativeHeight="251686912" behindDoc="0" locked="0" layoutInCell="1" allowOverlap="1" wp14:anchorId="1F71830E" wp14:editId="77EB9CEE">
+                <wp:simplePos x="0" y="0"/>
+                <wp:positionH relativeFrom="column">
+                  <wp:posOffset>862965</wp:posOffset>
+                </wp:positionH>
+                <wp:positionV relativeFrom="paragraph">
+                  <wp:posOffset>26035</wp:posOffset>
+                </wp:positionV>
+                <wp:extent cx="2343150" cy="171450"/>
+                <wp:effectExtent l="19050" t="19050" r="19050" b="19050"/>
+                <wp:wrapSquare wrapText="bothSides"/>
+                <wp:docPr id="14" name="Rectángulo 14"/>
+                <wp:cNvGraphicFramePr/>
+                <a:graphic xmlns:a="http://schemas.openxmlformats.org/drawingml/2006/main">
+                  <a:graphicData uri="http://schemas.microsoft.com/office/word/2010/wordprocessingShape">
+                    <wps:wsp>
+                      <wps:cNvSpPr/>
+                      <wps:spPr>
+                        <a:xfrm>
+                          <a:off x="0" y="0"/>
+                          <a:ext cx="2343150" cy="171450"/>
+                        </a:xfrm>
+                        <a:prstGeom prst="rect">
+                          <a:avLst/>
+                        </a:prstGeom>
+                        <a:solidFill>
+                          <a:srgbClr val="F08080"/>
+                        </a:solidFill>
+                        <a:ln w="28575" cap="flat" cmpd="sng" algn="ctr">
+                          <a:solidFill>
+                            <a:schemeClr val="tx1"/>
+                          </a:solidFill>
+                          <a:prstDash val="solid"/>
+                          <a:round/>
+                          <a:headEnd type="none" w="med" len="med"/>
+                          <a:tailEnd type="none" w="med" len="med"/>
+                        </a:ln>
+                      </wps:spPr>
+                      <wps:style>
+                        <a:lnRef idx="0">
+                          <a:scrgbClr r="0" g="0" b="0"/>
+                        </a:lnRef>
+                        <a:fillRef idx="0">
+                          <a:scrgbClr r="0" g="0" b="0"/>
+                        </a:fillRef>
+                        <a:effectRef idx="0">
+                          <a:scrgbClr r="0" g="0" b="0"/>
+                        </a:effectRef>
+                        <a:fontRef idx="minor">
+                          <a:schemeClr val="dk1"/>
+                        </a:fontRef>
+                      </wps:style>
+                      <wps:txbx>
+                        <w:txbxContent>
+                          <w:p>
+                            <w:pPr>
+                              <w:jc w:val="center"/>
+                            </w:pPr>
+                          </w:p>
+                        </w:txbxContent>
+                      </wps:txbx>
+                      <wps:bodyPr rot="0" spcFirstLastPara="0" vertOverflow="overflow" horzOverflow="overflow" vert="horz" wrap="square" lIns="91440" tIns="45720" rIns="91440" bIns="45720" numCol="1" spcCol="0" rtlCol="0" fromWordArt="0" anchor="ctr" anchorCtr="0" forceAA="0" compatLnSpc="1">
+                        <a:prstTxWarp prst="textNoShape">
+                          <a:avLst/>
+                        </a:prstTxWarp>
+                        <a:noAutofit/>
+                      </wps:bodyPr>
+                    </wps:wsp>
+                  </a:graphicData>
+                </a:graphic>
+              </wp:anchor>
+            </w:drawing>
+          </mc:Choice>
+          <mc:Fallback>
+            <w:pict>
+              <v:rect w14:anchorId="1F71830E" id="Rectángulo 14" o:spid="_x0000_s1037" style="position:absolute;margin-left:67.95pt;margin-top:2.05pt;width:184.5pt;height:13.5pt;z-index:251686912;visibility:visible;mso-wrap-style:square;mso-wrap-distance-left:9pt;mso-wrap-distance-top:0;mso-wrap-distance-right:9pt;mso-wrap-distance-bottom:0;mso-position-horizontal:absolute;mso-position-horizontal-relative:text;mso-position-vertical:absolute;mso-position-vertical-relative:text;v-text-anchor:middle" o:gfxdata="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" fillcolor="#f08080" strokecolor="black [3213]" strokeweight="2.25pt">
+                <v:stroke joinstyle="round"/>
+                <v:textbox>
+                  <w:txbxContent>
+                    <w:p>
+                      <w:pPr>
+                        <w:jc w:val="center"/>
+                      </w:pPr>
+                    </w:p>
+                  </w:txbxContent>
+                </v:textbox>
+                <w10:wrap type="square"/>
+              </v:rect>
+            </w:pict>
+          </mc:Fallback>
+        </mc:AlternateContent>
+      </w:r>
+      <w:r>
+        <w:rPr>
+          <w:rFonts w:cstheme="minorHAnsi"/>
+          <w:sz w:val="24"/>
+          <w:szCs w:val="24"/>
+        </w:rPr>
+        <w:t>#f08080</w:t>
+      </w:r>
     </w:p>
     <w:p>
       <w:pPr>
@@ -5313,6 +5564,62 @@
     </w:p>
     <w:p>
       <w:pPr>
+        <w:rPr>
+          <w:rFonts w:cstheme="minorHAnsi"/>
+          <w:lang w:val="en-US"/>
+        </w:rPr>
+      </w:pPr>
+    </w:p>
+    <w:p>
+      <w:pPr>
+        <w:rPr>
+          <w:rFonts w:cstheme="minorHAnsi"/>
+          <w:lang w:val="en-US"/>
+        </w:rPr>
+      </w:pPr>
+    </w:p>
+    <w:p>
+      <w:pPr>
+        <w:rPr>
+          <w:rFonts w:cstheme="minorHAnsi"/>
+          <w:lang w:val="en-US"/>
+        </w:rPr>
+      </w:pPr>
+    </w:p>
+    <w:p>
+      <w:pPr>
+        <w:rPr>
+          <w:rFonts w:cstheme="minorHAnsi"/>
+          <w:lang w:val="en-US"/>
+        </w:rPr>
+      </w:pPr>
+    </w:p>
+    <w:p>
+      <w:pPr>
+        <w:rPr>
+          <w:rFonts w:cstheme="minorHAnsi"/>
+          <w:lang w:val="en-US"/>
+        </w:rPr>
+      </w:pPr>
+    </w:p>
+    <w:p>
+      <w:pPr>
+        <w:rPr>
+          <w:rFonts w:cstheme="minorHAnsi"/>
+          <w:lang w:val="en-US"/>
+        </w:rPr>
+      </w:pPr>
+    </w:p>
+    <w:p>
+      <w:pPr>
+        <w:rPr>
+          <w:rFonts w:cstheme="minorHAnsi"/>
+          <w:lang w:val="en-US"/>
+        </w:rPr>
+      </w:pPr>
+    </w:p>
+    <w:p>
+      <w:pPr>
         <w:pStyle w:val="Ttulo2"/>
         <w:numPr>
           <w:ilvl w:val="1"/>
@@ -5321,6 +5628,7 @@
       </w:pPr>
       <w:bookmarkStart w:id="5" w:name="_Toc64728914"/>
       <w:r>
+        <w:lastRenderedPageBreak/>
         <w:t>Colores de icon</w:t>
       </w:r>
       <w:r>
@@ -5366,46 +5674,6 @@
         </w:rPr>
         <w:t>#6F6F6F</w:t>
       </w:r>
-    </w:p>
-    <w:p>
-      <w:pPr>
-        <w:rPr>
-          <w:rFonts w:ascii="Arial" w:hAnsi="Arial" w:cs="Arial"/>
-          <w:b/>
-          <w:bCs/>
-          <w:color w:val="6F6F6F"/>
-        </w:rPr>
-      </w:pPr>
-    </w:p>
-    <w:p>
-      <w:pPr>
-        <w:rPr>
-          <w:rFonts w:ascii="Arial" w:hAnsi="Arial" w:cs="Arial"/>
-          <w:b/>
-          <w:bCs/>
-          <w:color w:val="6F6F6F"/>
-        </w:rPr>
-      </w:pPr>
-    </w:p>
-    <w:p>
-      <w:pPr>
-        <w:rPr>
-          <w:rFonts w:ascii="Arial" w:hAnsi="Arial" w:cs="Arial"/>
-          <w:b/>
-          <w:bCs/>
-          <w:color w:val="6F6F6F"/>
-        </w:rPr>
-      </w:pPr>
-    </w:p>
-    <w:p>
-      <w:pPr>
-        <w:rPr>
-          <w:rFonts w:ascii="Arial" w:hAnsi="Arial" w:cs="Arial"/>
-          <w:b/>
-          <w:bCs/>
-          <w:color w:val="6F6F6F"/>
-        </w:rPr>
-      </w:pPr>
     </w:p>
     <w:p>
       <w:pPr>
@@ -5437,7 +5705,6 @@
       </w:pPr>
       <w:bookmarkStart w:id="6" w:name="_Toc64728915"/>
       <w:r>
-        <w:lastRenderedPageBreak/>
         <w:t>Colores de texto</w:t>
       </w:r>
       <w:bookmarkEnd w:id="6"/>
@@ -5543,7 +5810,7 @@
           <w:bCs/>
           <w:color w:val="333333"/>
         </w:rPr>
-        <w:t>Elemento de navegación no seleccionado: #</w:t>
+        <w:t xml:space="preserve">Elemento de navegación </w:t>
       </w:r>
       <w:r>
         <w:rPr>
@@ -5552,6 +5819,24 @@
           <w:bCs/>
           <w:color w:val="333333"/>
         </w:rPr>
+        <w:t>s</w:t>
+      </w:r>
+      <w:r>
+        <w:rPr>
+          <w:rFonts w:asciiTheme="minorHAnsi" w:hAnsiTheme="minorHAnsi" w:cstheme="minorHAnsi"/>
+          <w:b/>
+          <w:bCs/>
+          <w:color w:val="333333"/>
+        </w:rPr>
+        <w:t>eleccionado: #</w:t>
+      </w:r>
+      <w:r>
+        <w:rPr>
+          <w:rFonts w:asciiTheme="minorHAnsi" w:hAnsiTheme="minorHAnsi" w:cstheme="minorHAnsi"/>
+          <w:b/>
+          <w:bCs/>
+          <w:color w:val="333333"/>
+        </w:rPr>
         <w:t>333333</w:t>
       </w:r>
     </w:p>
@@ -5574,7 +5859,7 @@
           <w:bCs/>
           <w:color w:val="E4FDE4"/>
         </w:rPr>
-        <w:t xml:space="preserve">Elemento de navegación seleccionado: </w:t>
+        <w:t xml:space="preserve">Elemento de navegación </w:t>
       </w:r>
       <w:r>
         <w:rPr>
@@ -5583,6 +5868,24 @@
           <w:bCs/>
           <w:color w:val="E4FDE4"/>
         </w:rPr>
+        <w:t xml:space="preserve">no </w:t>
+      </w:r>
+      <w:r>
+        <w:rPr>
+          <w:rFonts w:asciiTheme="minorHAnsi" w:hAnsiTheme="minorHAnsi" w:cstheme="minorHAnsi"/>
+          <w:b/>
+          <w:bCs/>
+          <w:color w:val="E4FDE4"/>
+        </w:rPr>
+        <w:t xml:space="preserve">seleccionado: </w:t>
+      </w:r>
+      <w:r>
+        <w:rPr>
+          <w:rFonts w:asciiTheme="minorHAnsi" w:hAnsiTheme="minorHAnsi" w:cstheme="minorHAnsi"/>
+          <w:b/>
+          <w:bCs/>
+          <w:color w:val="E4FDE4"/>
+        </w:rPr>
         <w:t>#E4FDE4</w:t>
       </w:r>
     </w:p>
@@ -5688,6 +5991,7 @@
           <w:rFonts w:asciiTheme="minorHAnsi" w:hAnsiTheme="minorHAnsi" w:cstheme="minorHAnsi"/>
           <w:b/>
           <w:bCs/>
+          <w:u w:val="single"/>
         </w:rPr>
       </w:pPr>
       <w:r>
@@ -5697,7 +6001,16 @@
           <w:bCs/>
           <w:color w:val="D9D9D9"/>
         </w:rPr>
-        <w:t>Texto dentro de Botón: #808080</w:t>
+        <w:t>Texto dentro de Botón: #</w:t>
+      </w:r>
+      <w:r>
+        <w:rPr>
+          <w:rFonts w:asciiTheme="minorHAnsi" w:hAnsiTheme="minorHAnsi" w:cstheme="minorHAnsi"/>
+          <w:b/>
+          <w:bCs/>
+          <w:color w:val="D9D9D9"/>
+        </w:rPr>
+        <w:t>D9D9D9</w:t>
       </w:r>
     </w:p>
     <w:p>
@@ -5719,6 +6032,53 @@
           <w:color w:val="D5FDFF"/>
         </w:rPr>
         <w:t>Texto-Pie: #D5FDFF</w:t>
+      </w:r>
+    </w:p>
+    <w:p>
+      <w:pPr>
+        <w:pStyle w:val="NormalWeb"/>
+        <w:spacing w:before="0" w:beforeAutospacing="0" w:after="200" w:afterAutospacing="0"/>
+        <w:rPr>
+          <w:rFonts w:asciiTheme="minorHAnsi" w:hAnsiTheme="minorHAnsi" w:cstheme="minorHAnsi"/>
+          <w:b/>
+          <w:bCs/>
+          <w:color w:val="8BE68B"/>
+          <w:sz w:val="28"/>
+          <w:szCs w:val="28"/>
+        </w:rPr>
+      </w:pPr>
+      <w:r>
+        <w:rPr>
+          <w:rFonts w:asciiTheme="minorHAnsi" w:hAnsiTheme="minorHAnsi" w:cstheme="minorHAnsi"/>
+          <w:b/>
+          <w:bCs/>
+          <w:color w:val="8BE68B"/>
+          <w:sz w:val="28"/>
+          <w:szCs w:val="28"/>
+        </w:rPr>
+        <w:t>Texto destacado</w:t>
+      </w:r>
+      <w:r>
+        <w:rPr>
+          <w:rFonts w:asciiTheme="minorHAnsi" w:hAnsiTheme="minorHAnsi" w:cstheme="minorHAnsi"/>
+          <w:b/>
+          <w:bCs/>
+          <w:color w:val="8BE68B"/>
+          <w:sz w:val="28"/>
+          <w:szCs w:val="28"/>
+        </w:rPr>
+        <w:t xml:space="preserve"> </w:t>
+      </w:r>
+      <w:r>
+        <w:rPr>
+          <w:rFonts w:asciiTheme="minorHAnsi" w:hAnsiTheme="minorHAnsi" w:cstheme="minorHAnsi"/>
+          <w:b/>
+          <w:bCs/>
+          <w:color w:val="8BE68B"/>
+          <w:sz w:val="28"/>
+          <w:szCs w:val="28"/>
+        </w:rPr>
+        <w:t>#8BE68B</w:t>
       </w:r>
     </w:p>
     <w:p/>
@@ -6491,14 +6851,6 @@
           <w:szCs w:val="24"/>
         </w:rPr>
       </w:pPr>
-    </w:p>
-    <w:p>
-      <w:pPr>
-        <w:rPr>
-          <w:sz w:val="24"/>
-          <w:szCs w:val="24"/>
-        </w:rPr>
-      </w:pPr>
       <w:r>
         <w:rPr>
           <w:sz w:val="24"/>
@@ -9737,8 +10089,16 @@
         <w:rPr>
           <w:sz w:val="40"/>
           <w:szCs w:val="36"/>
+          <w:vertAlign w:val="superscript"/>
         </w:rPr>
         <w:lastRenderedPageBreak/>
+        <w:softHyphen/>
+      </w:r>
+      <w:r>
+        <w:rPr>
+          <w:sz w:val="40"/>
+          <w:szCs w:val="36"/>
+        </w:rPr>
         <w:t>Prototipo</w:t>
       </w:r>
       <w:bookmarkEnd w:id="15"/>
@@ -11153,7 +11513,7 @@
   <w:style w:type="paragraph" w:default="1" w:styleId="Normal">
     <w:name w:val="Normal"/>
     <w:qFormat/>
-    <w:rsid w:val="00D21A71"/>
+    <w:rsid w:val="007423A6"/>
     <w:rPr>
       <w:lang w:val="es-ES"/>
     </w:rPr>
@@ -11678,8 +12038,10 @@
   </w:compat>
   <w:rsids>
     <w:rsidRoot w:val="00EB764F"/>
+    <w:rsid w:val="00074A26"/>
     <w:rsid w:val="0056187B"/>
     <w:rsid w:val="006266D8"/>
+    <w:rsid w:val="007040C6"/>
     <w:rsid w:val="00EB764F"/>
   </w:rsids>
   <m:mathPr>

</xml_diff>